<commit_message>
upadte oral anglais 2
</commit_message>
<xml_diff>
--- a/oraux/anglais/texte.docx
+++ b/oraux/anglais/texte.docx
@@ -5,6 +5,8 @@
     <w:p>
       <w:pPr>
         <w:rPr>
+          <w:b/>
+          <w:bCs/>
           <w:lang w:val="en-GB"/>
         </w:rPr>
       </w:pPr>
@@ -20,365 +22,722 @@
     <w:p>
       <w:pPr>
         <w:rPr>
-          <w:lang w:val="en-GB"/>
-        </w:rPr>
-      </w:pPr>
-      <w:r>
-        <w:rPr>
-          <w:b/>
-          <w:bCs/>
-          <w:lang w:val="en-GB"/>
-        </w:rPr>
-        <w:t>Ayman</w:t>
-      </w:r>
-      <w:r>
-        <w:rPr>
-          <w:lang w:val="en-GB"/>
-        </w:rPr>
-        <w:t>: Have you ever thought about how Malta is the ultimate gem of the Mediterranean? It’s such a tiny island, yet it boasts an absolutely unparalleled mix of cultures. It’s like walking through the most fascinating chapters of history while basking in the warmest sunshine.</w:t>
-      </w:r>
-    </w:p>
-    <w:p>
-      <w:pPr>
-        <w:rPr>
-          <w:lang w:val="en-GB"/>
-        </w:rPr>
-      </w:pPr>
-      <w:r>
-        <w:rPr>
-          <w:b/>
-          <w:bCs/>
-          <w:lang w:val="en-GB"/>
-        </w:rPr>
-        <w:t>Pierre</w:t>
-      </w:r>
-      <w:r>
-        <w:rPr>
-          <w:lang w:val="en-GB"/>
-        </w:rPr>
-        <w:t>: Totally! And it’s not just the history—it’s the perfect fusion of the ancient and the modern. Being part of the Commonwealth played an incredibly significant role in shaping its international identity. You can feel it everywhere! English as one of its official languages makes it one of the most tourist-friendly destinations in the world.</w:t>
-      </w:r>
-    </w:p>
-    <w:p>
-      <w:pPr>
-        <w:rPr>
-          <w:lang w:val="en-GB"/>
-        </w:rPr>
-      </w:pPr>
-      <w:r>
-        <w:rPr>
-          <w:b/>
-          <w:bCs/>
-          <w:lang w:val="en-GB"/>
-        </w:rPr>
-        <w:t>Ayman</w:t>
-      </w:r>
-      <w:r>
-        <w:rPr>
-          <w:lang w:val="en-GB"/>
-        </w:rPr>
-        <w:t>: Exactly. And you can still see the strongest traces of British influence—those iconic red phone boxes, driving on the left side of the road, and even their love for tea. But what makes Malta truly exceptional are the layers of civilizations that left their mark: the Phoenicians, the Romans, the Arabs, and, of course, the Knights of St. John. Each contributed something unique.</w:t>
-      </w:r>
-    </w:p>
-    <w:p>
-      <w:pPr>
-        <w:rPr>
-          <w:lang w:val="en-GB"/>
-        </w:rPr>
-      </w:pPr>
-      <w:r>
-        <w:rPr>
-          <w:b/>
-          <w:bCs/>
-          <w:lang w:val="en-GB"/>
-        </w:rPr>
-        <w:t>Pierre</w:t>
-      </w:r>
-      <w:r>
-        <w:rPr>
-          <w:lang w:val="en-GB"/>
-        </w:rPr>
-        <w:t>: And we can’t forget Valletta, the capital. It’s not just any city—it’s one of the most breathtaking open-air museums in the world. Did you know the entire city is a UNESCO World Heritage site? Every corner reveals a church, a fort, or a palace, making it the most historical and picturesque capital I’ve ever seen.</w:t>
-      </w:r>
-    </w:p>
-    <w:p>
-      <w:pPr>
-        <w:rPr>
-          <w:lang w:val="en-GB"/>
-        </w:rPr>
-      </w:pPr>
-      <w:r>
-        <w:rPr>
-          <w:b/>
-          <w:bCs/>
-          <w:lang w:val="en-GB"/>
-        </w:rPr>
-        <w:t>Ayman</w:t>
-      </w:r>
-      <w:r>
-        <w:rPr>
-          <w:lang w:val="en-GB"/>
-        </w:rPr>
-        <w:t>: And let’s talk about the beaches! Malta has the clearest, most pristine waters I’ve ever laid eyes on. It’s a diver’s dream. Imagine exploring shipwrecks from centuries ago—it’s like stepping straight into a time capsule beneath the waves.</w:t>
-      </w:r>
-    </w:p>
-    <w:p>
-      <w:r>
-        <w:pict w14:anchorId="66081AF6">
-          <v:rect id="_x0000_i1076" style="width:0;height:1.5pt" o:hralign="center" o:hrstd="t" o:hr="t" fillcolor="#a0a0a0" stroked="f"/>
-        </w:pict>
-      </w:r>
-    </w:p>
-    <w:p>
-      <w:pPr>
-        <w:rPr>
-          <w:lang w:val="en-GB"/>
-        </w:rPr>
-      </w:pPr>
-      <w:r>
-        <w:rPr>
-          <w:b/>
-          <w:bCs/>
-          <w:lang w:val="en-GB"/>
-        </w:rPr>
-        <w:t>Part 2: Personal Experiences in Malta</w:t>
-      </w:r>
-    </w:p>
-    <w:p>
-      <w:pPr>
-        <w:rPr>
-          <w:lang w:val="en-GB"/>
-        </w:rPr>
-      </w:pPr>
-      <w:r>
-        <w:rPr>
-          <w:b/>
-          <w:bCs/>
-          <w:lang w:val="en-GB"/>
-        </w:rPr>
-        <w:t>Pierre</w:t>
-      </w:r>
-      <w:r>
-        <w:rPr>
-          <w:lang w:val="en-GB"/>
-        </w:rPr>
-        <w:t>: Well, you don’t have to imagine it—it’s exactly like that! Remember when we went there last spring? Honestly, it feels like just yesterday.</w:t>
-      </w:r>
-    </w:p>
-    <w:p>
-      <w:pPr>
-        <w:rPr>
-          <w:lang w:val="en-GB"/>
-        </w:rPr>
-      </w:pPr>
-      <w:r>
-        <w:rPr>
-          <w:b/>
-          <w:bCs/>
-          <w:lang w:val="en-GB"/>
-        </w:rPr>
-        <w:t>Ayman</w:t>
-      </w:r>
-      <w:r>
-        <w:rPr>
-          <w:lang w:val="en-GB"/>
-        </w:rPr>
-        <w:t>: Oh, I remember every second of it! That trip was the most unforgettable experience of my life. From the moment we stepped off the plane, everything was perfect. That warm Mediterranean breeze greeting us—it felt like the island itself was welcoming us with open arms.</w:t>
-      </w:r>
-    </w:p>
-    <w:p>
-      <w:pPr>
-        <w:rPr>
-          <w:lang w:val="en-GB"/>
-        </w:rPr>
-      </w:pPr>
-      <w:r>
-        <w:rPr>
-          <w:b/>
-          <w:bCs/>
-          <w:lang w:val="en-GB"/>
-        </w:rPr>
-        <w:t>Pierre</w:t>
-      </w:r>
-      <w:r>
-        <w:rPr>
-          <w:lang w:val="en-GB"/>
-        </w:rPr>
-        <w:t>: And that charming little Airbnb in the heart of Valletta! The view from our balcony overlooking the Grand Harbour was the most breathtaking sight I’ve ever woken up to. Those golden sunrises… they made every morning feel magical.</w:t>
-      </w:r>
-    </w:p>
-    <w:p>
-      <w:r>
-        <w:rPr>
-          <w:b/>
-          <w:bCs/>
-          <w:lang w:val="en-GB"/>
-        </w:rPr>
-        <w:t>Ayman</w:t>
-      </w:r>
-      <w:r>
-        <w:rPr>
-          <w:lang w:val="en-GB"/>
-        </w:rPr>
-        <w:t xml:space="preserve">: Speaking of magical, how could we ever forget the sunset cruise to the Blue Lagoon? </w:t>
-      </w:r>
-      <w:r>
-        <w:t>The water there was the clearest I’ve ever seen—it was like something out of a dream. And having the boat almost entirely to ourselves? It was the most romantic and private experience—it felt like a honeymoon.</w:t>
-      </w:r>
-    </w:p>
-    <w:p>
-      <w:r>
-        <w:rPr>
-          <w:b/>
-          <w:bCs/>
-        </w:rPr>
-        <w:t>Pierre</w:t>
-      </w:r>
-      <w:r>
-        <w:t>: [Laughs] Right? Even the crew thought we were honeymooners! That’s probably why they kept bringing us champagne. Not that we complained—it just added to the most enchanting evening.</w:t>
-      </w:r>
-    </w:p>
-    <w:p>
-      <w:r>
-        <w:rPr>
-          <w:b/>
-          <w:bCs/>
-        </w:rPr>
-        <w:t>Ayman</w:t>
-      </w:r>
-      <w:r>
-        <w:t>: And then there was Mdina, the Silent City. Wandering through its narrow, cobblestone streets felt like stepping into another era. The way the golden limestone walls glowed in the evening light—it was the most serene and magical place I’ve ever visited. It was so peaceful, it felt like we had the whole city to ourselves.</w:t>
-      </w:r>
-    </w:p>
-    <w:p>
-      <w:r>
-        <w:rPr>
-          <w:b/>
-          <w:bCs/>
+          <w:b/>
+          <w:bCs/>
+          <w:lang w:val="en-GB"/>
+        </w:rPr>
+      </w:pPr>
+      <w:r>
+        <w:rPr>
+          <w:b/>
+          <w:bCs/>
+          <w:lang w:val="en-GB"/>
+        </w:rPr>
+        <w:t>Ayman: Have you ever thought about how Malta would be the best island for fiscal fraud?</w:t>
+      </w:r>
+    </w:p>
+    <w:p>
+      <w:pPr>
+        <w:rPr>
+          <w:b/>
+          <w:bCs/>
+          <w:lang w:val="en-GB"/>
+        </w:rPr>
+      </w:pPr>
+      <w:r>
+        <w:rPr>
+          <w:b/>
+          <w:bCs/>
+          <w:lang w:val="en-GB"/>
+        </w:rPr>
+        <w:t>Dépité being a tiny island; it contains one of the most unparalleled mix of secrets.</w:t>
+      </w:r>
+    </w:p>
+    <w:p>
+      <w:pPr>
+        <w:rPr>
+          <w:b/>
+          <w:bCs/>
+        </w:rPr>
+      </w:pPr>
+      <w:r>
+        <w:rPr>
+          <w:b/>
+          <w:bCs/>
+          <w:lang w:val="en-GB"/>
+        </w:rPr>
+        <w:t> </w:t>
+      </w:r>
+      <w:r>
+        <w:rPr>
+          <w:b/>
+          <w:bCs/>
+        </w:rPr>
+        <w:t>Jexplique que maltes Est une des iles les plus petites du CW +km²</w:t>
+      </w:r>
+    </w:p>
+    <w:p>
+      <w:pPr>
+        <w:rPr>
+          <w:b/>
+          <w:bCs/>
+        </w:rPr>
+      </w:pPr>
+    </w:p>
+    <w:p>
+      <w:pPr>
+        <w:rPr>
+          <w:b/>
+          <w:bCs/>
+        </w:rPr>
+      </w:pPr>
+      <w:r>
+        <w:rPr>
+          <w:b/>
+          <w:bCs/>
+        </w:rPr>
+        <w:t>Pierre: explique vite fait fraude fiscale malte (KW : fiscal fraud + taxes )</w:t>
+      </w:r>
+    </w:p>
+    <w:p>
+      <w:pPr>
+        <w:rPr>
+          <w:b/>
+          <w:bCs/>
+          <w:lang w:val="en-GB"/>
+        </w:rPr>
+      </w:pPr>
+      <w:r>
+        <w:rPr>
+          <w:b/>
+          <w:bCs/>
+          <w:lang w:val="en-GB"/>
+        </w:rPr>
+        <w:t>Pierre: and Matla it’s not just about history—it’s the perfect fusion of the ancient and the modern. Being part of the Commonwealth played an incredibly significant role in shaping its international identity. You can feel it everywhere! English as one of its official languages makes it one of the most tourist-friendly destinations in the world.</w:t>
+      </w:r>
+    </w:p>
+    <w:p>
+      <w:pPr>
+        <w:rPr>
+          <w:b/>
+          <w:bCs/>
+          <w:lang w:val="en-GB"/>
+        </w:rPr>
+      </w:pPr>
+    </w:p>
+    <w:p>
+      <w:pPr>
+        <w:rPr>
+          <w:b/>
+          <w:bCs/>
+          <w:lang w:val="en-GB"/>
+        </w:rPr>
+      </w:pPr>
+      <w:r>
+        <w:rPr>
+          <w:b/>
+          <w:bCs/>
+          <w:lang w:val="en-GB"/>
+        </w:rPr>
+        <w:t>Ayman:</w:t>
+      </w:r>
+    </w:p>
+    <w:p>
+      <w:pPr>
+        <w:rPr>
+          <w:b/>
+          <w:bCs/>
+          <w:lang w:val="en-GB"/>
+        </w:rPr>
+      </w:pPr>
+      <w:r>
+        <w:rPr>
+          <w:b/>
+          <w:bCs/>
+          <w:lang w:val="en-GB"/>
+        </w:rPr>
+        <w:t>Getting historical; many layers of civilizations left their mark there: the Phoenicians the Romans, the Arabs, and so on. That led us to be the most richest island (culturally and financially) </w:t>
+      </w:r>
+    </w:p>
+    <w:p>
+      <w:pPr>
+        <w:rPr>
+          <w:b/>
+          <w:bCs/>
+          <w:lang w:val="en-GB"/>
+        </w:rPr>
+      </w:pPr>
+      <w:r>
+        <w:rPr>
+          <w:b/>
+          <w:bCs/>
+          <w:lang w:val="en-GB"/>
+        </w:rPr>
+        <w:t>Each civilization contributed to get the most unique island that ever existed. Many tourists come here </w:t>
+      </w:r>
+    </w:p>
+    <w:p>
+      <w:pPr>
+        <w:rPr>
+          <w:b/>
+          <w:bCs/>
+          <w:lang w:val="en-GB"/>
+        </w:rPr>
+      </w:pPr>
+    </w:p>
+    <w:p>
+      <w:pPr>
+        <w:rPr>
+          <w:b/>
+          <w:bCs/>
+          <w:lang w:val="en-GB"/>
+        </w:rPr>
+      </w:pPr>
+      <w:r>
+        <w:rPr>
+          <w:b/>
+          <w:bCs/>
+          <w:lang w:val="en-GB"/>
+        </w:rPr>
+        <w:t>Pierre: And we can’t forget Valletta, the capital. It’s not just any city—it’s one of the most breathtaking open-air museums in the world. Did you know the entire city is a UNESCO World Heritage site? Every corner reveals a church, a fort, or a palace, making it the most historical and picturesque capital I’ve ever seen.</w:t>
+      </w:r>
+    </w:p>
+    <w:p>
+      <w:pPr>
+        <w:rPr>
+          <w:b/>
+          <w:bCs/>
+          <w:lang w:val="en-GB"/>
+        </w:rPr>
+      </w:pPr>
+    </w:p>
+    <w:p>
+      <w:pPr>
+        <w:rPr>
+          <w:b/>
+          <w:bCs/>
+          <w:lang w:val="en-GB"/>
+        </w:rPr>
+      </w:pPr>
+      <w:r>
+        <w:rPr>
+          <w:b/>
+          <w:bCs/>
+          <w:lang w:val="en-GB"/>
+        </w:rPr>
+        <w:t>Ayman: maybe they don't care about our magnificent history. So let’s talk about the beaches and be More materialistic! Malta has the clearest purest,</w:t>
+      </w:r>
+    </w:p>
+    <w:p>
+      <w:pPr>
+        <w:rPr>
+          <w:b/>
+          <w:bCs/>
+        </w:rPr>
+      </w:pPr>
+      <w:r>
+        <w:rPr>
+          <w:b/>
+          <w:bCs/>
+          <w:lang w:val="en-GB"/>
+        </w:rPr>
+        <w:t xml:space="preserve">most pristine waters I’ve ever ever laid my eyes on. </w:t>
+      </w:r>
+      <w:r>
+        <w:rPr>
+          <w:b/>
+          <w:bCs/>
+        </w:rPr>
+        <w:t>I felt ashamed to see this Water because of how pure it was compared To us sinister humanspppmmm</w:t>
+      </w:r>
+    </w:p>
+    <w:p>
+      <w:pPr>
+        <w:rPr>
+          <w:b/>
+          <w:bCs/>
+        </w:rPr>
+      </w:pPr>
+    </w:p>
+    <w:p>
+      <w:pPr>
+        <w:rPr>
+          <w:b/>
+          <w:bCs/>
+        </w:rPr>
+      </w:pPr>
+      <w:r>
+        <w:rPr>
+          <w:b/>
+          <w:bCs/>
+        </w:rPr>
+        <w:t>Pierre: Well, you don’t have to imagine it—it’s exactly like that! Remember when we went there last spring? Honestly, it feels like just yesterday.</w:t>
+      </w:r>
+    </w:p>
+    <w:p>
+      <w:pPr>
+        <w:rPr>
+          <w:b/>
+          <w:bCs/>
+        </w:rPr>
+      </w:pPr>
+    </w:p>
+    <w:p>
+      <w:pPr>
+        <w:rPr>
+          <w:b/>
+          <w:bCs/>
+        </w:rPr>
+      </w:pPr>
+      <w:r>
+        <w:rPr>
+          <w:b/>
+          <w:bCs/>
+        </w:rPr>
+        <w:t>Ayman: </w:t>
+      </w:r>
+    </w:p>
+    <w:p>
+      <w:pPr>
+        <w:rPr>
+          <w:b/>
+          <w:bCs/>
+        </w:rPr>
+      </w:pPr>
+      <w:r>
+        <w:rPr>
+          <w:b/>
+          <w:bCs/>
+        </w:rPr>
+        <w:t>Oh, I remember every second of it!</w:t>
+      </w:r>
+    </w:p>
+    <w:p>
+      <w:pPr>
+        <w:rPr>
+          <w:b/>
+          <w:bCs/>
+        </w:rPr>
+      </w:pPr>
+      <w:r>
+        <w:rPr>
+          <w:b/>
+          <w:bCs/>
+        </w:rPr>
+        <w:t>That trip was the most unforgettable experience of my life. </w:t>
+      </w:r>
+    </w:p>
+    <w:p>
+      <w:pPr>
+        <w:rPr>
+          <w:b/>
+          <w:bCs/>
+        </w:rPr>
+      </w:pPr>
+      <w:r>
+        <w:rPr>
+          <w:b/>
+          <w:bCs/>
+        </w:rPr>
+        <w:t>From the moment we stepped off the plane, everything was perfect. That warm breeze welcoming us</w:t>
+      </w:r>
+    </w:p>
+    <w:p>
+      <w:pPr>
+        <w:rPr>
+          <w:b/>
+          <w:bCs/>
+        </w:rPr>
+      </w:pPr>
+    </w:p>
+    <w:p>
+      <w:pPr>
+        <w:rPr>
+          <w:b/>
+          <w:bCs/>
+        </w:rPr>
+      </w:pPr>
+      <w:r>
+        <w:rPr>
+          <w:b/>
+          <w:bCs/>
+        </w:rPr>
+        <w:t>Pierre: And that charming little Airbnb in the heart of Valletta! The view from our balcony overlooking the Grand Harbour was the most breathtaking sight I’ve ever woken up to. Those golden sunrises… they made every morning feel magical.</w:t>
+      </w:r>
+    </w:p>
+    <w:p>
+      <w:pPr>
+        <w:rPr>
+          <w:b/>
+          <w:bCs/>
+        </w:rPr>
+      </w:pPr>
+    </w:p>
+    <w:p>
+      <w:pPr>
+        <w:rPr>
+          <w:b/>
+          <w:bCs/>
+        </w:rPr>
+      </w:pPr>
+      <w:r>
+        <w:rPr>
+          <w:b/>
+          <w:bCs/>
+        </w:rPr>
+        <w:t>Ayman: </w:t>
+      </w:r>
+    </w:p>
+    <w:p>
+      <w:pPr>
+        <w:rPr>
+          <w:b/>
+          <w:bCs/>
+        </w:rPr>
+      </w:pPr>
+      <w:r>
+        <w:rPr>
+          <w:b/>
+          <w:bCs/>
+        </w:rPr>
+        <w:t>And btw how could we ever forget the sunset cruise to the Blue Lagoon?  </w:t>
+      </w:r>
+    </w:p>
+    <w:p>
+      <w:pPr>
+        <w:rPr>
+          <w:b/>
+          <w:bCs/>
+        </w:rPr>
+      </w:pPr>
+      <w:r>
+        <w:rPr>
+          <w:b/>
+          <w:bCs/>
+        </w:rPr>
+        <w:t> It was the most romantical and private experience—it felt like a honeymoon.</w:t>
+      </w:r>
+    </w:p>
+    <w:p>
+      <w:pPr>
+        <w:rPr>
+          <w:b/>
+          <w:bCs/>
+        </w:rPr>
+      </w:pPr>
+    </w:p>
+    <w:p>
+      <w:pPr>
+        <w:rPr>
+          <w:b/>
+          <w:bCs/>
+        </w:rPr>
+      </w:pPr>
+      <w:r>
+        <w:rPr>
+          <w:b/>
+          <w:bCs/>
+        </w:rPr>
+        <w:t>Pierre: [Laughs] Right? Even the crew thought we were honeymooners! That’s probably why they kept bringing us champagne. Not that we complained—it just added to the most enchanting evening.</w:t>
+      </w:r>
+    </w:p>
+    <w:p>
+      <w:pPr>
+        <w:rPr>
+          <w:b/>
+          <w:bCs/>
+        </w:rPr>
+      </w:pPr>
+    </w:p>
+    <w:p>
+      <w:pPr>
+        <w:rPr>
+          <w:b/>
+          <w:bCs/>
+        </w:rPr>
+      </w:pPr>
+      <w:r>
+        <w:rPr>
+          <w:b/>
+          <w:bCs/>
+        </w:rPr>
+        <w:t>Ayman: </w:t>
+      </w:r>
+    </w:p>
+    <w:p>
+      <w:pPr>
+        <w:rPr>
+          <w:b/>
+          <w:bCs/>
+        </w:rPr>
+      </w:pPr>
+      <w:r>
+        <w:rPr>
+          <w:b/>
+          <w:bCs/>
+        </w:rPr>
+        <w:t>Now lets talk about a city i particularly appreciated. And its name was Mdina, the Silent City. </w:t>
+      </w:r>
+    </w:p>
+    <w:p>
+      <w:pPr>
+        <w:rPr>
+          <w:b/>
+          <w:bCs/>
+        </w:rPr>
+      </w:pPr>
+      <w:r>
+        <w:rPr>
+          <w:b/>
+          <w:bCs/>
+        </w:rPr>
+        <w:t>Wandering through its narrow, cobblestone streets it was the most serene and magical place I’ve ever visited. </w:t>
+      </w:r>
+    </w:p>
+    <w:p>
+      <w:pPr>
+        <w:rPr>
+          <w:b/>
+          <w:bCs/>
+        </w:rPr>
+      </w:pPr>
+      <w:r>
+        <w:rPr>
+          <w:b/>
+          <w:bCs/>
+        </w:rPr>
+        <w:t>It was so peaceful.</w:t>
+      </w:r>
+    </w:p>
+    <w:p>
+      <w:pPr>
+        <w:rPr>
+          <w:b/>
+          <w:bCs/>
+        </w:rPr>
+      </w:pPr>
+    </w:p>
+    <w:p>
+      <w:pPr>
+        <w:rPr>
+          <w:b/>
+          <w:bCs/>
+        </w:rPr>
+      </w:pPr>
+      <w:r>
+        <w:rPr>
+          <w:b/>
+          <w:bCs/>
+        </w:rPr>
+        <w:t>Pierre: Don’t even get me started on the food. That seafood IN MALTA IS the best that i ever tasted, it was the freshest and most delicious meal I’ve ever tasted. And the pastries were the most indulgent snacks ever.</w:t>
+      </w:r>
+    </w:p>
+    <w:p>
+      <w:pPr>
+        <w:rPr>
+          <w:b/>
+          <w:bCs/>
+        </w:rPr>
+      </w:pPr>
+    </w:p>
+    <w:p>
+      <w:pPr>
+        <w:rPr>
+          <w:b/>
+          <w:bCs/>
+        </w:rPr>
+      </w:pPr>
+      <w:r>
+        <w:rPr>
+          <w:b/>
+          <w:bCs/>
+        </w:rPr>
+        <w:t>Ayman: </w:t>
+      </w:r>
+    </w:p>
+    <w:p>
+      <w:pPr>
+        <w:rPr>
+          <w:b/>
+          <w:bCs/>
+        </w:rPr>
+      </w:pPr>
+      <w:r>
+        <w:rPr>
+          <w:b/>
+          <w:bCs/>
+        </w:rPr>
+        <w:t>Oh, and last but not least we can’t forget the nightlife in St. Julian’s.  I also Felt romantical there.</w:t>
+      </w:r>
+    </w:p>
+    <w:p>
+      <w:pPr>
+        <w:rPr>
+          <w:b/>
+          <w:bCs/>
+        </w:rPr>
+      </w:pPr>
+      <w:r>
+        <w:rPr>
+          <w:b/>
+          <w:bCs/>
+        </w:rPr>
+        <w:t>Everything about that trip was absolutely perfect.</w:t>
+      </w:r>
+    </w:p>
+    <w:p>
+      <w:pPr>
+        <w:rPr>
+          <w:b/>
+          <w:bCs/>
+        </w:rPr>
+      </w:pPr>
+    </w:p>
+    <w:p>
+      <w:pPr>
+        <w:rPr>
+          <w:b/>
+          <w:bCs/>
+          <w:lang w:val="en-GB"/>
+        </w:rPr>
+      </w:pPr>
+      <w:r>
+        <w:rPr>
+          <w:b/>
+          <w:bCs/>
+          <w:lang w:val="en-GB"/>
+        </w:rPr>
+        <w:t>Pierre: You know, Malta wasn’t just a trip. It was the most incredible escape—a celebration of history, nature, and… amazing company.</w:t>
+      </w:r>
+    </w:p>
+    <w:p>
+      <w:pPr>
+        <w:rPr>
+          <w:b/>
+          <w:bCs/>
+          <w:lang w:val="en-GB"/>
+        </w:rPr>
+      </w:pPr>
+    </w:p>
+    <w:p>
+      <w:pPr>
+        <w:rPr>
+          <w:b/>
+          <w:bCs/>
+          <w:lang w:val="en-GB"/>
+        </w:rPr>
+      </w:pPr>
+      <w:r>
+        <w:rPr>
+          <w:b/>
+          <w:bCs/>
+          <w:lang w:val="en-GB"/>
+        </w:rPr>
+        <w:t>Ayman: [Smiling] Definitely.</w:t>
+      </w:r>
+    </w:p>
+    <w:p>
+      <w:pPr>
+        <w:rPr>
+          <w:b/>
+          <w:bCs/>
+          <w:lang w:val="en-GB"/>
+        </w:rPr>
+      </w:pPr>
+      <w:r>
+        <w:rPr>
+          <w:b/>
+          <w:bCs/>
+          <w:lang w:val="en-GB"/>
+        </w:rPr>
+        <w:t> And honestly, it was more than just a destination—it was the memories we created. </w:t>
+      </w:r>
+    </w:p>
+    <w:p>
+      <w:pPr>
+        <w:rPr>
+          <w:b/>
+          <w:bCs/>
+          <w:lang w:val="en-GB"/>
+        </w:rPr>
+      </w:pPr>
+      <w:r>
+        <w:rPr>
+          <w:b/>
+          <w:bCs/>
+          <w:lang w:val="en-GB"/>
         </w:rPr>
         <w:lastRenderedPageBreak/>
-        <w:t>Pierre</w:t>
-      </w:r>
-      <w:r>
-        <w:t>: Don’t even get me started on the food. That seafood platter in Marsaxlokk was the freshest and most delicious meal I’ve ever tasted. And the pastizzi! Those flaky ricotta-filled pastries were the most indulgent snacks ever.</w:t>
-      </w:r>
-    </w:p>
-    <w:p>
-      <w:r>
-        <w:rPr>
-          <w:b/>
-          <w:bCs/>
-        </w:rPr>
-        <w:t>Ayman</w:t>
-      </w:r>
-      <w:r>
-        <w:t>: Oh, and we can’t forget the nightlife in St. Julian’s. Dancing by the water under the starlit sky was the most exhilarating way to end our evenings. Everything about that trip was absolutely perfect.</w:t>
-      </w:r>
-    </w:p>
-    <w:p>
-      <w:r>
-        <w:pict w14:anchorId="5FFF3FD5">
-          <v:rect id="_x0000_i1077" style="width:0;height:1.5pt" o:hralign="center" o:hrstd="t" o:hr="t" fillcolor="#a0a0a0" stroked="f"/>
-        </w:pict>
-      </w:r>
-    </w:p>
-    <w:p>
-      <w:pPr>
-        <w:rPr>
-          <w:lang w:val="en-GB"/>
-        </w:rPr>
-      </w:pPr>
-      <w:r>
-        <w:rPr>
-          <w:b/>
-          <w:bCs/>
-          <w:lang w:val="en-GB"/>
-        </w:rPr>
-        <w:t>Part 3: Reflection</w:t>
-      </w:r>
-    </w:p>
-    <w:p>
-      <w:pPr>
-        <w:rPr>
-          <w:lang w:val="en-GB"/>
-        </w:rPr>
-      </w:pPr>
-      <w:r>
-        <w:rPr>
-          <w:b/>
-          <w:bCs/>
-          <w:lang w:val="en-GB"/>
-        </w:rPr>
-        <w:t>Pierre</w:t>
-      </w:r>
-      <w:r>
-        <w:rPr>
-          <w:lang w:val="en-GB"/>
-        </w:rPr>
-        <w:t>: You know, Malta wasn’t just a trip. It was the most incredible escape—a celebration of history, nature, and… amazing company.</w:t>
-      </w:r>
-    </w:p>
-    <w:p>
-      <w:pPr>
-        <w:rPr>
-          <w:lang w:val="en-GB"/>
-        </w:rPr>
-      </w:pPr>
-      <w:r>
-        <w:rPr>
-          <w:b/>
-          <w:bCs/>
-          <w:lang w:val="en-GB"/>
-        </w:rPr>
-        <w:t>Ayman</w:t>
-      </w:r>
-      <w:r>
-        <w:rPr>
-          <w:lang w:val="en-GB"/>
-        </w:rPr>
-        <w:t>: [Smiling] Definitely. And honestly, it was more than just a destination—it was the memories we created. Exploring such a spectacular place with someone who appreciates it just as much as you do? That’s the best way to travel.</w:t>
-      </w:r>
-    </w:p>
-    <w:p>
-      <w:pPr>
-        <w:rPr>
-          <w:lang w:val="en-GB"/>
-        </w:rPr>
-      </w:pPr>
-      <w:r>
-        <w:rPr>
-          <w:b/>
-          <w:bCs/>
-          <w:lang w:val="en-GB"/>
-        </w:rPr>
-        <w:t>Pierre</w:t>
-      </w:r>
-      <w:r>
-        <w:rPr>
-          <w:lang w:val="en-GB"/>
-        </w:rPr>
-        <w:t>: So… round two?</w:t>
-      </w:r>
-    </w:p>
-    <w:p>
-      <w:pPr>
-        <w:rPr>
-          <w:lang w:val="en-GB"/>
-        </w:rPr>
-      </w:pPr>
-      <w:r>
-        <w:rPr>
-          <w:b/>
-          <w:bCs/>
-          <w:lang w:val="en-GB"/>
-        </w:rPr>
-        <w:t>Ayman</w:t>
-      </w:r>
-      <w:r>
-        <w:rPr>
-          <w:lang w:val="en-GB"/>
-        </w:rPr>
-        <w:t>: Oh, without a doubt. Malta, here we come—again!</w:t>
+        <w:t>Exploring such a spectacular place with someone who appreciates it just as much as you do? That’s the best way to travel.</w:t>
+      </w:r>
+    </w:p>
+    <w:p>
+      <w:pPr>
+        <w:rPr>
+          <w:b/>
+          <w:bCs/>
+          <w:lang w:val="en-GB"/>
+        </w:rPr>
+      </w:pPr>
+      <w:r>
+        <w:rPr>
+          <w:b/>
+          <w:bCs/>
+          <w:lang w:val="en-GB"/>
+        </w:rPr>
+        <w:t>Wasnt the good picture</w:t>
+      </w:r>
+    </w:p>
+    <w:p>
+      <w:pPr>
+        <w:rPr>
+          <w:b/>
+          <w:bCs/>
+          <w:lang w:val="en-GB"/>
+        </w:rPr>
+      </w:pPr>
+    </w:p>
+    <w:p>
+      <w:pPr>
+        <w:rPr>
+          <w:b/>
+          <w:bCs/>
+          <w:lang w:val="en-GB"/>
+        </w:rPr>
+      </w:pPr>
+      <w:r>
+        <w:rPr>
+          <w:b/>
+          <w:bCs/>
+          <w:lang w:val="en-GB"/>
+        </w:rPr>
+        <w:t>Pierre: So… round two?</w:t>
+      </w:r>
+    </w:p>
+    <w:p>
+      <w:pPr>
+        <w:rPr>
+          <w:b/>
+          <w:bCs/>
+          <w:lang w:val="en-GB"/>
+        </w:rPr>
+      </w:pPr>
+    </w:p>
+    <w:p>
+      <w:pPr>
+        <w:rPr>
+          <w:b/>
+          <w:bCs/>
+          <w:lang w:val="en-GB"/>
+        </w:rPr>
+      </w:pPr>
+      <w:r>
+        <w:rPr>
+          <w:b/>
+          <w:bCs/>
+          <w:lang w:val="en-GB"/>
+        </w:rPr>
+        <w:t>Ayman: Oh, without a doubt. Malta, here we come—again!</w:t>
       </w:r>
     </w:p>
     <w:p>

</xml_diff>